<commit_message>
removed duplicates from sla/ldmc and latex data, then redid analyses and figs
</commit_message>
<xml_diff>
--- a/Defense_trait_analyses/Tables/Ranova/nsim_10/latex.docx
+++ b/Defense_trait_analyses/Tables/Ranova/nsim_10/latex.docx
@@ -452,7 +452,7 @@
                 <w:szCs w:val="22"/>
                 <w:color w:val="000000"/>
               </w:rPr>
-              <w:t xml:space="preserve">1.867</w:t>
+              <w:t xml:space="preserve">2.033</w:t>
             </w:r>
           </w:p>
         </w:tc>
@@ -540,7 +540,7 @@
                 <w:szCs w:val="22"/>
                 <w:color w:val="000000"/>
               </w:rPr>
-              <w:t xml:space="preserve">4.581</w:t>
+              <w:t xml:space="preserve">4.748</w:t>
             </w:r>
           </w:p>
         </w:tc>
@@ -584,7 +584,7 @@
                 <w:szCs w:val="22"/>
                 <w:color w:val="000000"/>
               </w:rPr>
-              <w:t xml:space="preserve">0.086</w:t>
+              <w:t xml:space="preserve">0.077</w:t>
             </w:r>
           </w:p>
         </w:tc>
@@ -712,7 +712,7 @@
                 <w:szCs w:val="22"/>
                 <w:color w:val="000000"/>
               </w:rPr>
-              <w:t xml:space="preserve">4.169</w:t>
+              <w:t xml:space="preserve">4.536</w:t>
             </w:r>
           </w:p>
         </w:tc>
@@ -756,7 +756,7 @@
                 <w:szCs w:val="22"/>
                 <w:color w:val="000000"/>
               </w:rPr>
-              <w:t xml:space="preserve">0.006</w:t>
+              <w:t xml:space="preserve">0.007</w:t>
             </w:r>
           </w:p>
         </w:tc>
@@ -800,7 +800,7 @@
                 <w:szCs w:val="22"/>
                 <w:color w:val="000000"/>
               </w:rPr>
-              <w:t xml:space="preserve">3.848</w:t>
+              <w:t xml:space="preserve">4.045</w:t>
             </w:r>
           </w:p>
         </w:tc>
@@ -844,7 +844,7 @@
                 <w:szCs w:val="22"/>
                 <w:color w:val="000000"/>
               </w:rPr>
-              <w:t xml:space="preserve">0.0205</w:t>
+              <w:t xml:space="preserve">0.0165</w:t>
             </w:r>
           </w:p>
         </w:tc>
@@ -1060,7 +1060,7 @@
                 <w:szCs w:val="22"/>
                 <w:color w:val="000000"/>
               </w:rPr>
-              <w:t xml:space="preserve">91.571</w:t>
+              <w:t xml:space="preserve">91.207</w:t>
             </w:r>
           </w:p>
         </w:tc>
@@ -1584,7 +1584,7 @@
                 <w:szCs w:val="22"/>
                 <w:color w:val="000000"/>
               </w:rPr>
-              <w:t xml:space="preserve">1.893</w:t>
+              <w:t xml:space="preserve">2.052</w:t>
             </w:r>
           </w:p>
         </w:tc>
@@ -1672,7 +1672,7 @@
                 <w:szCs w:val="22"/>
                 <w:color w:val="000000"/>
               </w:rPr>
-              <w:t xml:space="preserve">4.612</w:t>
+              <w:t xml:space="preserve">4.770</w:t>
             </w:r>
           </w:p>
         </w:tc>
@@ -1716,7 +1716,7 @@
                 <w:szCs w:val="22"/>
                 <w:color w:val="000000"/>
               </w:rPr>
-              <w:t xml:space="preserve">0.0845</w:t>
+              <w:t xml:space="preserve">0.076</w:t>
             </w:r>
           </w:p>
         </w:tc>
@@ -1844,7 +1844,7 @@
                 <w:szCs w:val="22"/>
                 <w:color w:val="000000"/>
               </w:rPr>
-              <w:t xml:space="preserve">4.254</w:t>
+              <w:t xml:space="preserve">4.628</w:t>
             </w:r>
           </w:p>
         </w:tc>
@@ -1888,7 +1888,7 @@
                 <w:szCs w:val="22"/>
                 <w:color w:val="000000"/>
               </w:rPr>
-              <w:t xml:space="preserve">0.006</w:t>
+              <w:t xml:space="preserve">0.007</w:t>
             </w:r>
           </w:p>
         </w:tc>
@@ -1932,7 +1932,7 @@
                 <w:szCs w:val="22"/>
                 <w:color w:val="000000"/>
               </w:rPr>
-              <w:t xml:space="preserve">3.942</w:t>
+              <w:t xml:space="preserve">4.141</w:t>
             </w:r>
           </w:p>
         </w:tc>
@@ -1976,7 +1976,7 @@
                 <w:szCs w:val="22"/>
                 <w:color w:val="000000"/>
               </w:rPr>
-              <w:t xml:space="preserve">0.0195</w:t>
+              <w:t xml:space="preserve">0.0155</w:t>
             </w:r>
           </w:p>
         </w:tc>
@@ -2192,7 +2192,7 @@
                 <w:szCs w:val="22"/>
                 <w:color w:val="000000"/>
               </w:rPr>
-              <w:t xml:space="preserve">91.446</w:t>
+              <w:t xml:space="preserve">91.088</w:t>
             </w:r>
           </w:p>
         </w:tc>
@@ -2610,7 +2610,7 @@
                 <w:szCs w:val="22"/>
                 <w:color w:val="000000"/>
               </w:rPr>
-              <w:t xml:space="preserve">27.248</w:t>
+              <w:t xml:space="preserve">23.578</w:t>
             </w:r>
           </w:p>
         </w:tc>
@@ -2782,7 +2782,7 @@
                 <w:szCs w:val="22"/>
                 <w:color w:val="000000"/>
               </w:rPr>
-              <w:t xml:space="preserve">0.246</w:t>
+              <w:t xml:space="preserve">0.245</w:t>
             </w:r>
           </w:p>
         </w:tc>
@@ -2826,7 +2826,7 @@
                 <w:szCs w:val="22"/>
                 <w:color w:val="000000"/>
               </w:rPr>
-              <w:t xml:space="preserve">0.62</w:t>
+              <w:t xml:space="preserve">0.621</w:t>
             </w:r>
           </w:p>
         </w:tc>
@@ -3306,7 +3306,7 @@
                 <w:szCs w:val="22"/>
                 <w:color w:val="000000"/>
               </w:rPr>
-              <w:t xml:space="preserve">1.768</w:t>
+              <w:t xml:space="preserve">1.907</w:t>
             </w:r>
           </w:p>
         </w:tc>
@@ -3350,7 +3350,7 @@
                 <w:szCs w:val="22"/>
                 <w:color w:val="000000"/>
               </w:rPr>
-              <w:t xml:space="preserve">0.007</w:t>
+              <w:t xml:space="preserve">0.008</w:t>
             </w:r>
           </w:p>
         </w:tc>
@@ -3394,7 +3394,7 @@
                 <w:szCs w:val="22"/>
                 <w:color w:val="000000"/>
               </w:rPr>
-              <w:t xml:space="preserve">4.486</w:t>
+              <w:t xml:space="preserve">4.631</w:t>
             </w:r>
           </w:p>
         </w:tc>
@@ -3438,7 +3438,7 @@
                 <w:szCs w:val="22"/>
                 <w:color w:val="000000"/>
               </w:rPr>
-              <w:t xml:space="preserve">0.092</w:t>
+              <w:t xml:space="preserve">0.0835</w:t>
             </w:r>
           </w:p>
         </w:tc>
@@ -3566,7 +3566,7 @@
                 <w:szCs w:val="22"/>
                 <w:color w:val="000000"/>
               </w:rPr>
-              <w:t xml:space="preserve">2.784</w:t>
+              <w:t xml:space="preserve">3.010</w:t>
             </w:r>
           </w:p>
         </w:tc>
@@ -3654,7 +3654,7 @@
                 <w:szCs w:val="22"/>
                 <w:color w:val="000000"/>
               </w:rPr>
-              <w:t xml:space="preserve">3.078</w:t>
+              <w:t xml:space="preserve">3.217</w:t>
             </w:r>
           </w:p>
         </w:tc>
@@ -3698,7 +3698,7 @@
                 <w:szCs w:val="22"/>
                 <w:color w:val="000000"/>
               </w:rPr>
-              <w:t xml:space="preserve">0.0475</w:t>
+              <w:t xml:space="preserve">0.0415</w:t>
             </w:r>
           </w:p>
         </w:tc>
@@ -3706,7 +3706,7 @@
       <w:tr>
         <w:trPr>
           <w:cantSplit/>
-          <w:trHeight w:val="572" w:hRule="auto"/>
+          <w:trHeight w:val="571" w:hRule="auto"/>
         </w:trPr>
         body3
         <w:tc>
@@ -3914,7 +3914,7 @@
                 <w:szCs w:val="22"/>
                 <w:color w:val="000000"/>
               </w:rPr>
-              <w:t xml:space="preserve">92.436</w:t>
+              <w:t xml:space="preserve">92.152</w:t>
             </w:r>
           </w:p>
         </w:tc>
@@ -4332,7 +4332,7 @@
                 <w:szCs w:val="22"/>
                 <w:color w:val="000000"/>
               </w:rPr>
-              <w:t xml:space="preserve">26.921</w:t>
+              <w:t xml:space="preserve">23.438</w:t>
             </w:r>
           </w:p>
         </w:tc>
@@ -4504,7 +4504,7 @@
                 <w:szCs w:val="22"/>
                 <w:color w:val="000000"/>
               </w:rPr>
-              <w:t xml:space="preserve">4.042</w:t>
+              <w:t xml:space="preserve">4.235</w:t>
             </w:r>
           </w:p>
         </w:tc>
@@ -4548,7 +4548,7 @@
                 <w:szCs w:val="22"/>
                 <w:color w:val="000000"/>
               </w:rPr>
-              <w:t xml:space="preserve">0.044*</w:t>
+              <w:t xml:space="preserve">0.04*</w:t>
             </w:r>
           </w:p>
         </w:tc>

</xml_diff>